<commit_message>
Korjattu kirjoitusvirhe word tiedostossa.
</commit_message>
<xml_diff>
--- a/Tasks/oppimispaivakirja_TLsovellusprojekti.docx
+++ b/Tasks/oppimispaivakirja_TLsovellusprojekti.docx
@@ -582,10 +582,7 @@
         <w:t xml:space="preserve">Vastaus </w:t>
       </w:r>
       <w:r>
-        <w:t>1</w:t>
-      </w:r>
-      <w:r>
-        <w:t>1</w:t>
+        <w:t>11</w:t>
       </w:r>
       <w:r>
         <w:t xml:space="preserve">: </w:t>
@@ -630,10 +627,7 @@
         <w:t xml:space="preserve">Vastaus </w:t>
       </w:r>
       <w:r>
-        <w:t>1</w:t>
-      </w:r>
-      <w:r>
-        <w:t>2</w:t>
+        <w:t>12</w:t>
       </w:r>
       <w:r>
         <w:t xml:space="preserve">: </w:t>
@@ -664,10 +658,7 @@
         <w:t xml:space="preserve">Vastaus </w:t>
       </w:r>
       <w:r>
-        <w:t>1</w:t>
-      </w:r>
-      <w:r>
-        <w:t>3</w:t>
+        <w:t>13</w:t>
       </w:r>
       <w:r>
         <w:t>:</w:t>
@@ -698,10 +689,7 @@
         <w:t xml:space="preserve">Vastaus </w:t>
       </w:r>
       <w:r>
-        <w:t>1</w:t>
-      </w:r>
-      <w:r>
-        <w:t>4</w:t>
+        <w:t>14</w:t>
       </w:r>
       <w:r>
         <w:t xml:space="preserve">: </w:t>
@@ -743,10 +731,7 @@
         <w:t xml:space="preserve">Vastaus </w:t>
       </w:r>
       <w:r>
-        <w:t>1</w:t>
-      </w:r>
-      <w:r>
-        <w:t>5</w:t>
+        <w:t>15</w:t>
       </w:r>
       <w:r>
         <w:t xml:space="preserve">: </w:t>
@@ -783,10 +768,7 @@
         <w:t xml:space="preserve">Vastaus </w:t>
       </w:r>
       <w:r>
-        <w:t>1</w:t>
-      </w:r>
-      <w:r>
-        <w:t>6</w:t>
+        <w:t>16</w:t>
       </w:r>
       <w:r>
         <w:t xml:space="preserve">: </w:t>
@@ -798,33 +780,103 @@
     <w:p/>
     <w:p>
       <w:r>
+        <w:t xml:space="preserve">Komento 17: </w:t>
+      </w:r>
+      <w:proofErr w:type="spellStart"/>
+      <w:r>
+        <w:t>chmod</w:t>
+      </w:r>
+      <w:proofErr w:type="spellEnd"/>
+      <w:r>
+        <w:t xml:space="preserve"> </w:t>
+      </w:r>
+      <w:proofErr w:type="spellStart"/>
+      <w:r>
+        <w:t>g+x</w:t>
+      </w:r>
+      <w:proofErr w:type="spellEnd"/>
+      <w:r>
+        <w:t xml:space="preserve"> </w:t>
+      </w:r>
+      <w:proofErr w:type="spellStart"/>
+      <w:r>
+        <w:t>myfile</w:t>
+      </w:r>
+      <w:proofErr w:type="spellEnd"/>
+    </w:p>
+    <w:p>
+      <w:r>
+        <w:t xml:space="preserve">Vastaus </w:t>
+      </w:r>
+      <w:r>
+        <w:t>17</w:t>
+      </w:r>
+      <w:r>
+        <w:t xml:space="preserve">: </w:t>
+      </w:r>
+      <w:r>
+        <w:t xml:space="preserve">lisää ryhmälle suoritusoikeuden </w:t>
+      </w:r>
+      <w:proofErr w:type="spellStart"/>
+      <w:r>
+        <w:t>myfile</w:t>
+      </w:r>
+      <w:proofErr w:type="spellEnd"/>
+      <w:r>
+        <w:t xml:space="preserve"> tiedostoon</w:t>
+      </w:r>
+    </w:p>
+    <w:p/>
+    <w:p>
+      <w:r>
         <w:t>Komento 1</w:t>
       </w:r>
       <w:r>
-        <w:t>7</w:t>
+        <w:t>8</w:t>
+      </w:r>
+      <w:r>
+        <w:t>:</w:t>
+      </w:r>
+      <w:r>
+        <w:t xml:space="preserve"> </w:t>
+      </w:r>
+      <w:proofErr w:type="spellStart"/>
+      <w:r>
+        <w:t>which</w:t>
+      </w:r>
+      <w:proofErr w:type="spellEnd"/>
+    </w:p>
+    <w:p>
+      <w:r>
+        <w:t xml:space="preserve">Vastaus </w:t>
+      </w:r>
+      <w:r>
+        <w:t>18</w:t>
       </w:r>
       <w:r>
         <w:t xml:space="preserve">: </w:t>
       </w:r>
-      <w:proofErr w:type="spellStart"/>
-      <w:r>
-        <w:t>chmod</w:t>
-      </w:r>
-      <w:proofErr w:type="spellEnd"/>
-      <w:r>
-        <w:t xml:space="preserve"> </w:t>
-      </w:r>
-      <w:proofErr w:type="spellStart"/>
-      <w:r>
-        <w:t>g+x</w:t>
-      </w:r>
-      <w:proofErr w:type="spellEnd"/>
-      <w:r>
-        <w:t xml:space="preserve"> </w:t>
-      </w:r>
-      <w:proofErr w:type="spellStart"/>
-      <w:r>
-        <w:t>myfile</w:t>
+      <w:r>
+        <w:t>näyttää polun, josta löytyy annettu komento</w:t>
+      </w:r>
+    </w:p>
+    <w:p/>
+    <w:p>
+      <w:r>
+        <w:t>Komento 1</w:t>
+      </w:r>
+      <w:r>
+        <w:t>9</w:t>
+      </w:r>
+      <w:r>
+        <w:t>:</w:t>
+      </w:r>
+      <w:r>
+        <w:t xml:space="preserve"> </w:t>
+      </w:r>
+      <w:proofErr w:type="spellStart"/>
+      <w:r>
+        <w:t>rm</w:t>
       </w:r>
       <w:proofErr w:type="spellEnd"/>
     </w:p>
@@ -833,92 +885,7 @@
         <w:t xml:space="preserve">Vastaus </w:t>
       </w:r>
       <w:r>
-        <w:t>1</w:t>
-      </w:r>
-      <w:r>
-        <w:t>7</w:t>
-      </w:r>
-      <w:r>
-        <w:t xml:space="preserve">: </w:t>
-      </w:r>
-      <w:r>
-        <w:t xml:space="preserve">lisää ryhmälle suoritusoikeuden </w:t>
-      </w:r>
-      <w:proofErr w:type="spellStart"/>
-      <w:r>
-        <w:t>myfile</w:t>
-      </w:r>
-      <w:proofErr w:type="spellEnd"/>
-      <w:r>
-        <w:t xml:space="preserve"> tiedostoon</w:t>
-      </w:r>
-    </w:p>
-    <w:p/>
-    <w:p>
-      <w:r>
-        <w:t>Komento 1</w:t>
-      </w:r>
-      <w:r>
-        <w:t>8</w:t>
-      </w:r>
-      <w:r>
-        <w:t>:</w:t>
-      </w:r>
-      <w:r>
-        <w:t xml:space="preserve"> </w:t>
-      </w:r>
-      <w:proofErr w:type="spellStart"/>
-      <w:r>
-        <w:t>which</w:t>
-      </w:r>
-      <w:proofErr w:type="spellEnd"/>
-    </w:p>
-    <w:p>
-      <w:r>
-        <w:t xml:space="preserve">Vastaus </w:t>
-      </w:r>
-      <w:r>
-        <w:t>1</w:t>
-      </w:r>
-      <w:r>
-        <w:t>8</w:t>
-      </w:r>
-      <w:r>
-        <w:t xml:space="preserve">: </w:t>
-      </w:r>
-      <w:r>
-        <w:t>näyttää polun, josta löytyy annettu komento</w:t>
-      </w:r>
-    </w:p>
-    <w:p/>
-    <w:p>
-      <w:r>
-        <w:t>Komento 1</w:t>
-      </w:r>
-      <w:r>
-        <w:t>9</w:t>
-      </w:r>
-      <w:r>
-        <w:t>:</w:t>
-      </w:r>
-      <w:r>
-        <w:t xml:space="preserve"> </w:t>
-      </w:r>
-      <w:proofErr w:type="spellStart"/>
-      <w:r>
-        <w:t>rm</w:t>
-      </w:r>
-      <w:proofErr w:type="spellEnd"/>
-    </w:p>
-    <w:p>
-      <w:r>
-        <w:t xml:space="preserve">Vastaus </w:t>
-      </w:r>
-      <w:r>
-        <w:t>1</w:t>
-      </w:r>
-      <w:r>
-        <w:t>9</w:t>
+        <w:t>19</w:t>
       </w:r>
       <w:r>
         <w:t xml:space="preserve">: </w:t>
@@ -934,10 +901,7 @@
         <w:t xml:space="preserve">Komento </w:t>
       </w:r>
       <w:r>
-        <w:t>2</w:t>
-      </w:r>
-      <w:r>
-        <w:t>0</w:t>
+        <w:t>20</w:t>
       </w:r>
       <w:r>
         <w:t>:</w:t>
@@ -961,67 +925,93 @@
     </w:p>
     <w:p>
       <w:r>
-        <w:t>Vastaus 2</w:t>
-      </w:r>
-      <w:r>
-        <w:t>0</w:t>
+        <w:t xml:space="preserve">Vastaus 20: </w:t>
+      </w:r>
+      <w:r>
+        <w:t xml:space="preserve">poistaa hakemiston </w:t>
+      </w:r>
+      <w:proofErr w:type="spellStart"/>
+      <w:r>
+        <w:t>mydoc</w:t>
+      </w:r>
+      <w:proofErr w:type="spellEnd"/>
+      <w:r>
+        <w:t xml:space="preserve"> j</w:t>
+      </w:r>
+      <w:r>
+        <w:t>a sen sisällön</w:t>
+      </w:r>
+    </w:p>
+    <w:p/>
+    <w:p>
+      <w:r>
+        <w:t xml:space="preserve">Komento 21: </w:t>
+      </w:r>
+      <w:r>
+        <w:t xml:space="preserve">cp </w:t>
+      </w:r>
+      <w:proofErr w:type="spellStart"/>
+      <w:r>
+        <w:t>primary</w:t>
+      </w:r>
+      <w:proofErr w:type="spellEnd"/>
+      <w:r>
+        <w:t xml:space="preserve"> </w:t>
+      </w:r>
+      <w:proofErr w:type="spellStart"/>
+      <w:r>
+        <w:t>secondary</w:t>
+      </w:r>
+      <w:proofErr w:type="spellEnd"/>
+    </w:p>
+    <w:p>
+      <w:r>
+        <w:t xml:space="preserve">Vastaus </w:t>
+      </w:r>
+      <w:r>
+        <w:t>21</w:t>
       </w:r>
       <w:r>
         <w:t xml:space="preserve">: </w:t>
       </w:r>
       <w:r>
-        <w:t xml:space="preserve">poistaa hakemiston </w:t>
-      </w:r>
-      <w:proofErr w:type="spellStart"/>
-      <w:r>
-        <w:t>mydoc</w:t>
-      </w:r>
-      <w:proofErr w:type="spellEnd"/>
-      <w:r>
-        <w:t xml:space="preserve"> j</w:t>
-      </w:r>
-      <w:r>
-        <w:t>a sen sisällön</w:t>
-      </w:r>
+        <w:t xml:space="preserve">kopioi tiedoston </w:t>
+      </w:r>
+      <w:proofErr w:type="spellStart"/>
+      <w:r>
+        <w:t>primary</w:t>
+      </w:r>
+      <w:proofErr w:type="spellEnd"/>
+      <w:r>
+        <w:t xml:space="preserve"> nimellä </w:t>
+      </w:r>
+      <w:proofErr w:type="spellStart"/>
+      <w:r>
+        <w:t>secondary</w:t>
+      </w:r>
+      <w:proofErr w:type="spellEnd"/>
     </w:p>
     <w:p/>
     <w:p>
-      <w:pPr>
-        <w:rPr>
-          <w:lang w:val="en-GB"/>
-        </w:rPr>
-      </w:pPr>
-      <w:proofErr w:type="spellStart"/>
-      <w:r>
-        <w:rPr>
-          <w:lang w:val="en-GB"/>
-        </w:rPr>
-        <w:t>Komento</w:t>
-      </w:r>
-      <w:proofErr w:type="spellEnd"/>
-      <w:r>
-        <w:rPr>
-          <w:lang w:val="en-GB"/>
-        </w:rPr>
-        <w:t xml:space="preserve"> </w:t>
-      </w:r>
-      <w:r>
-        <w:rPr>
-          <w:lang w:val="en-GB"/>
-        </w:rPr>
-        <w:t>2</w:t>
-      </w:r>
-      <w:r>
-        <w:rPr>
-          <w:lang w:val="en-GB"/>
-        </w:rPr>
-        <w:t xml:space="preserve">1: </w:t>
-      </w:r>
-      <w:r>
-        <w:rPr>
-          <w:lang w:val="en-GB"/>
-        </w:rPr>
-        <w:t>cp primary secondary</w:t>
+      <w:r>
+        <w:t xml:space="preserve">Komento </w:t>
+      </w:r>
+      <w:r>
+        <w:t>22</w:t>
+      </w:r>
+      <w:r>
+        <w:t>:</w:t>
+      </w:r>
+      <w:r>
+        <w:t xml:space="preserve"> </w:t>
+      </w:r>
+      <w:proofErr w:type="gramStart"/>
+      <w:r>
+        <w:t>mv</w:t>
+      </w:r>
+      <w:proofErr w:type="gramEnd"/>
+      <w:r>
+        <w:t xml:space="preserve"> file2 file1</w:t>
       </w:r>
     </w:p>
     <w:p>
@@ -1029,27 +1019,14 @@
         <w:t xml:space="preserve">Vastaus </w:t>
       </w:r>
       <w:r>
-        <w:t>21</w:t>
+        <w:t>22</w:t>
       </w:r>
       <w:r>
         <w:t xml:space="preserve">: </w:t>
       </w:r>
       <w:r>
-        <w:t xml:space="preserve">kopioi tiedoston </w:t>
-      </w:r>
-      <w:proofErr w:type="spellStart"/>
-      <w:r>
-        <w:t>primary</w:t>
-      </w:r>
-      <w:proofErr w:type="spellEnd"/>
-      <w:r>
-        <w:t xml:space="preserve"> nimellä </w:t>
-      </w:r>
-      <w:proofErr w:type="spellStart"/>
-      <w:r>
-        <w:t>secondary</w:t>
-      </w:r>
-      <w:proofErr w:type="spellEnd"/>
+        <w:t>siirtää file2 tiedoston file1 hakemistoon</w:t>
+      </w:r>
     </w:p>
     <w:p/>
     <w:p>
@@ -1057,7 +1034,7 @@
         <w:t xml:space="preserve">Komento </w:t>
       </w:r>
       <w:r>
-        <w:t>22</w:t>
+        <w:t>23</w:t>
       </w:r>
       <w:r>
         <w:t>:</w:t>
@@ -1065,27 +1042,35 @@
       <w:r>
         <w:t xml:space="preserve"> </w:t>
       </w:r>
-      <w:proofErr w:type="gramStart"/>
-      <w:r>
-        <w:t>mv</w:t>
-      </w:r>
-      <w:proofErr w:type="gramEnd"/>
-      <w:r>
-        <w:t xml:space="preserve"> file2 file1</w:t>
-      </w:r>
+      <w:r>
+        <w:t xml:space="preserve">wc -l </w:t>
+      </w:r>
+      <w:proofErr w:type="spellStart"/>
+      <w:r>
+        <w:t>myfile</w:t>
+      </w:r>
+      <w:proofErr w:type="spellEnd"/>
     </w:p>
     <w:p>
       <w:r>
         <w:t xml:space="preserve">Vastaus </w:t>
       </w:r>
       <w:r>
-        <w:t>22</w:t>
+        <w:t>23</w:t>
       </w:r>
       <w:r>
         <w:t xml:space="preserve">: </w:t>
       </w:r>
       <w:r>
-        <w:t>siirtää file2 tiedoston file1 hakemistoon</w:t>
+        <w:t xml:space="preserve">laskee tiedoston </w:t>
+      </w:r>
+      <w:proofErr w:type="spellStart"/>
+      <w:r>
+        <w:t>myfile</w:t>
+      </w:r>
+      <w:proofErr w:type="spellEnd"/>
+      <w:r>
+        <w:t xml:space="preserve"> rivien lukumäärä</w:t>
       </w:r>
     </w:p>
     <w:p/>
@@ -1094,7 +1079,7 @@
         <w:t xml:space="preserve">Komento </w:t>
       </w:r>
       <w:r>
-        <w:t>23</w:t>
+        <w:t>24</w:t>
       </w:r>
       <w:r>
         <w:t>:</w:t>
@@ -1102,12 +1087,17 @@
       <w:r>
         <w:t xml:space="preserve"> </w:t>
       </w:r>
-      <w:r>
-        <w:t xml:space="preserve">wc -l </w:t>
-      </w:r>
-      <w:proofErr w:type="spellStart"/>
-      <w:r>
-        <w:t>myfile</w:t>
+      <w:proofErr w:type="spellStart"/>
+      <w:r>
+        <w:t>mkdir</w:t>
+      </w:r>
+      <w:proofErr w:type="spellEnd"/>
+      <w:r>
+        <w:t xml:space="preserve"> </w:t>
+      </w:r>
+      <w:proofErr w:type="spellStart"/>
+      <w:r>
+        <w:t>mydata</w:t>
       </w:r>
       <w:proofErr w:type="spellEnd"/>
     </w:p>
@@ -1116,22 +1106,19 @@
         <w:t xml:space="preserve">Vastaus </w:t>
       </w:r>
       <w:r>
-        <w:t>23</w:t>
+        <w:t>24</w:t>
       </w:r>
       <w:r>
         <w:t xml:space="preserve">: </w:t>
       </w:r>
       <w:r>
-        <w:t xml:space="preserve">laskee tiedoston </w:t>
-      </w:r>
-      <w:proofErr w:type="spellStart"/>
-      <w:r>
-        <w:t>myfile</w:t>
-      </w:r>
-      <w:proofErr w:type="spellEnd"/>
-      <w:r>
-        <w:t xml:space="preserve"> rivien lukumäärä</w:t>
-      </w:r>
+        <w:t xml:space="preserve">luo hakemiston nimeltään </w:t>
+      </w:r>
+      <w:proofErr w:type="spellStart"/>
+      <w:r>
+        <w:t>mydata</w:t>
+      </w:r>
+      <w:proofErr w:type="spellEnd"/>
     </w:p>
     <w:p/>
     <w:p>
@@ -1139,7 +1126,7 @@
         <w:t xml:space="preserve">Komento </w:t>
       </w:r>
       <w:r>
-        <w:t>24</w:t>
+        <w:t>25</w:t>
       </w:r>
       <w:r>
         <w:t>:</w:t>
@@ -1149,7 +1136,7 @@
       </w:r>
       <w:proofErr w:type="spellStart"/>
       <w:r>
-        <w:t>mkdir</w:t>
+        <w:t>rmdir</w:t>
       </w:r>
       <w:proofErr w:type="spellEnd"/>
       <w:r>
@@ -1166,13 +1153,13 @@
         <w:t xml:space="preserve">Vastaus </w:t>
       </w:r>
       <w:r>
-        <w:t>24</w:t>
+        <w:t>25</w:t>
       </w:r>
       <w:r>
         <w:t xml:space="preserve">: </w:t>
       </w:r>
       <w:r>
-        <w:t xml:space="preserve">luo hakemiston nimeltään </w:t>
+        <w:t xml:space="preserve">poistaa tyhjän hakemiston </w:t>
       </w:r>
       <w:proofErr w:type="spellStart"/>
       <w:r>
@@ -1186,10 +1173,7 @@
         <w:t xml:space="preserve">Komento </w:t>
       </w:r>
       <w:r>
-        <w:t>2</w:t>
-      </w:r>
-      <w:r>
-        <w:t>5</w:t>
+        <w:t>26</w:t>
       </w:r>
       <w:r>
         <w:t>:</w:t>
@@ -1199,15 +1183,15 @@
       </w:r>
       <w:proofErr w:type="spellStart"/>
       <w:r>
-        <w:t>rmdir</w:t>
-      </w:r>
-      <w:proofErr w:type="spellEnd"/>
-      <w:r>
-        <w:t xml:space="preserve"> </w:t>
-      </w:r>
-      <w:proofErr w:type="spellStart"/>
-      <w:r>
-        <w:t>mydata</w:t>
+        <w:t>more</w:t>
+      </w:r>
+      <w:proofErr w:type="spellEnd"/>
+      <w:r>
+        <w:t xml:space="preserve">, </w:t>
+      </w:r>
+      <w:proofErr w:type="spellStart"/>
+      <w:r>
+        <w:t>less</w:t>
       </w:r>
       <w:proofErr w:type="spellEnd"/>
     </w:p>
@@ -1216,22 +1200,14 @@
         <w:t xml:space="preserve">Vastaus </w:t>
       </w:r>
       <w:r>
-        <w:t>2</w:t>
-      </w:r>
-      <w:r>
-        <w:t>5</w:t>
+        <w:t>26</w:t>
       </w:r>
       <w:r>
         <w:t xml:space="preserve">: </w:t>
       </w:r>
       <w:r>
-        <w:t xml:space="preserve">poistaa tyhjän hakemiston </w:t>
-      </w:r>
-      <w:proofErr w:type="spellStart"/>
-      <w:r>
-        <w:t>mydata</w:t>
-      </w:r>
-      <w:proofErr w:type="spellEnd"/>
+        <w:t>näyttävät tiedoston sisältöä sivu kerrallaan</w:t>
+      </w:r>
     </w:p>
     <w:p/>
     <w:p>
@@ -1239,46 +1215,27 @@
         <w:t xml:space="preserve">Komento </w:t>
       </w:r>
       <w:r>
-        <w:t>2</w:t>
-      </w:r>
-      <w:r>
-        <w:t>6</w:t>
+        <w:t>27</w:t>
       </w:r>
       <w:r>
         <w:t>:</w:t>
       </w:r>
       <w:r>
-        <w:t xml:space="preserve"> </w:t>
-      </w:r>
-      <w:proofErr w:type="spellStart"/>
-      <w:r>
-        <w:t>more</w:t>
-      </w:r>
-      <w:proofErr w:type="spellEnd"/>
-      <w:r>
-        <w:t xml:space="preserve">, </w:t>
-      </w:r>
-      <w:proofErr w:type="spellStart"/>
-      <w:r>
-        <w:t>less</w:t>
-      </w:r>
-      <w:proofErr w:type="spellEnd"/>
+        <w:t xml:space="preserve"> file</w:t>
+      </w:r>
     </w:p>
     <w:p>
       <w:r>
         <w:t xml:space="preserve">Vastaus </w:t>
       </w:r>
       <w:r>
-        <w:t>2</w:t>
-      </w:r>
-      <w:r>
-        <w:t>6</w:t>
+        <w:t>27</w:t>
       </w:r>
       <w:r>
         <w:t xml:space="preserve">: </w:t>
       </w:r>
       <w:r>
-        <w:t>näyttävät tiedoston sisältöä sivu kerrallaan</w:t>
+        <w:t>tunnistaa tiedoston tyypin</w:t>
       </w:r>
     </w:p>
     <w:p/>
@@ -1287,10 +1244,7 @@
         <w:t xml:space="preserve">Komento </w:t>
       </w:r>
       <w:r>
-        <w:t>2</w:t>
-      </w:r>
-      <w:r>
-        <w:t>7</w:t>
+        <w:t>28</w:t>
       </w:r>
       <w:r>
         <w:t>:</w:t>
@@ -1298,25 +1252,24 @@
       <w:r>
         <w:t xml:space="preserve"> </w:t>
       </w:r>
-      <w:r>
-        <w:t>file</w:t>
-      </w:r>
+      <w:proofErr w:type="spellStart"/>
+      <w:r>
+        <w:t>stat</w:t>
+      </w:r>
+      <w:proofErr w:type="spellEnd"/>
     </w:p>
     <w:p>
       <w:r>
         <w:t xml:space="preserve">Vastaus </w:t>
       </w:r>
       <w:r>
-        <w:t>2</w:t>
-      </w:r>
-      <w:r>
-        <w:t>7</w:t>
+        <w:t>28</w:t>
       </w:r>
       <w:r>
         <w:t xml:space="preserve">: </w:t>
       </w:r>
       <w:r>
-        <w:t>tunnistaa tiedoston tyypin</w:t>
+        <w:t>näyttää yksityiskohtaista tietoa tiedostosta</w:t>
       </w:r>
     </w:p>
     <w:p/>
@@ -1325,10 +1278,7 @@
         <w:t xml:space="preserve">Komento </w:t>
       </w:r>
       <w:r>
-        <w:t>2</w:t>
-      </w:r>
-      <w:r>
-        <w:t>8</w:t>
+        <w:t>29</w:t>
       </w:r>
       <w:r>
         <w:t>:</w:t>
@@ -1338,7 +1288,7 @@
       </w:r>
       <w:proofErr w:type="spellStart"/>
       <w:r>
-        <w:t>stat</w:t>
+        <w:t>df</w:t>
       </w:r>
       <w:proofErr w:type="spellEnd"/>
     </w:p>
@@ -1347,50 +1297,7 @@
         <w:t xml:space="preserve">Vastaus </w:t>
       </w:r>
       <w:r>
-        <w:t>2</w:t>
-      </w:r>
-      <w:r>
-        <w:t>8</w:t>
-      </w:r>
-      <w:r>
-        <w:t xml:space="preserve">: </w:t>
-      </w:r>
-      <w:r>
-        <w:t>näyttää yksityiskohtaista tietoa tiedostosta</w:t>
-      </w:r>
-    </w:p>
-    <w:p/>
-    <w:p>
-      <w:r>
-        <w:t xml:space="preserve">Komento </w:t>
-      </w:r>
-      <w:r>
-        <w:t>2</w:t>
-      </w:r>
-      <w:r>
-        <w:t>9</w:t>
-      </w:r>
-      <w:r>
-        <w:t>:</w:t>
-      </w:r>
-      <w:r>
-        <w:t xml:space="preserve"> </w:t>
-      </w:r>
-      <w:proofErr w:type="spellStart"/>
-      <w:r>
-        <w:t>df</w:t>
-      </w:r>
-      <w:proofErr w:type="spellEnd"/>
-    </w:p>
-    <w:p>
-      <w:r>
-        <w:t xml:space="preserve">Vastaus </w:t>
-      </w:r>
-      <w:r>
-        <w:t>2</w:t>
-      </w:r>
-      <w:r>
-        <w:t>9</w:t>
+        <w:t>29</w:t>
       </w:r>
       <w:r>
         <w:t xml:space="preserve">: </w:t>
@@ -1519,13 +1426,14 @@
       <w:r>
         <w:t xml:space="preserve">: </w:t>
       </w:r>
-      <w:proofErr w:type="spellStart"/>
-      <w:r>
-        <w:t>Etii</w:t>
-      </w:r>
-      <w:proofErr w:type="spellEnd"/>
-      <w:r>
-        <w:t xml:space="preserve"> tiedostoja ja hakemistoja tietystä sijainnista eri hakuehdoilla</w:t>
+      <w:r>
+        <w:t>Et</w:t>
+      </w:r>
+      <w:r>
+        <w:t>si</w:t>
+      </w:r>
+      <w:r>
+        <w:t>i tiedostoja ja hakemistoja tietystä sijainnista eri hakuehdoilla</w:t>
       </w:r>
     </w:p>
     <w:p/>
@@ -1612,30 +1520,50 @@
     </w:p>
     <w:p/>
     <w:p>
-      <w:r>
-        <w:t xml:space="preserve">Komento </w:t>
-      </w:r>
-      <w:r>
+      <w:pPr>
+        <w:rPr>
+          <w:lang w:val="en-US"/>
+        </w:rPr>
+      </w:pPr>
+      <w:proofErr w:type="spellStart"/>
+      <w:r>
+        <w:rPr>
+          <w:lang w:val="en-US"/>
+        </w:rPr>
+        <w:t>Komento</w:t>
+      </w:r>
+      <w:proofErr w:type="spellEnd"/>
+      <w:r>
+        <w:rPr>
+          <w:lang w:val="en-US"/>
+        </w:rPr>
+        <w:t xml:space="preserve"> </w:t>
+      </w:r>
+      <w:r>
+        <w:rPr>
+          <w:lang w:val="en-US"/>
+        </w:rPr>
         <w:t xml:space="preserve">35: </w:t>
       </w:r>
       <w:r>
+        <w:rPr>
+          <w:lang w:val="en-US"/>
+        </w:rPr>
         <w:t>cp /</w:t>
       </w:r>
       <w:proofErr w:type="spellStart"/>
       <w:r>
+        <w:rPr>
+          <w:lang w:val="en-US"/>
+        </w:rPr>
         <w:t>tmp</w:t>
       </w:r>
       <w:proofErr w:type="spellEnd"/>
       <w:r>
-        <w:t>/test.txt ~/</w:t>
-      </w:r>
-      <w:proofErr w:type="spellStart"/>
-      <w:r>
-        <w:t>temp</w:t>
-      </w:r>
-      <w:proofErr w:type="spellEnd"/>
-      <w:r>
-        <w:t>/</w:t>
+        <w:rPr>
+          <w:lang w:val="en-US"/>
+        </w:rPr>
+        <w:t>/test.txt ~/temp/</w:t>
       </w:r>
     </w:p>
     <w:p>
@@ -2313,50 +2241,73 @@
     </w:p>
     <w:p/>
     <w:p>
-      <w:pPr>
-        <w:rPr>
-          <w:lang w:val="en-GB"/>
-        </w:rPr>
-      </w:pPr>
-      <w:proofErr w:type="spellStart"/>
-      <w:r>
-        <w:rPr>
-          <w:lang w:val="en-GB"/>
-        </w:rPr>
+      <w:r>
         <w:t>Kysymys</w:t>
       </w:r>
-      <w:proofErr w:type="spellEnd"/>
-      <w:r>
-        <w:rPr>
-          <w:lang w:val="en-GB"/>
-        </w:rPr>
-        <w:t xml:space="preserve"> </w:t>
-      </w:r>
-      <w:r>
-        <w:rPr>
-          <w:lang w:val="en-GB"/>
-        </w:rPr>
+      <w:r>
+        <w:t xml:space="preserve"> </w:t>
+      </w:r>
+      <w:r>
         <w:t>43</w:t>
       </w:r>
       <w:r>
-        <w:rPr>
-          <w:lang w:val="en-GB"/>
-        </w:rPr>
-        <w:t>: Use manual pages and look what will command “</w:t>
-      </w:r>
-      <w:proofErr w:type="spellStart"/>
-      <w:r>
-        <w:rPr>
-          <w:lang w:val="en-GB"/>
-        </w:rPr>
-        <w:t>wc</w:t>
-      </w:r>
-      <w:proofErr w:type="spellEnd"/>
-      <w:r>
-        <w:rPr>
-          <w:lang w:val="en-GB"/>
-        </w:rPr>
-        <w:t xml:space="preserve"> -l” do?</w:t>
+        <w:t xml:space="preserve">: </w:t>
+      </w:r>
+      <w:proofErr w:type="spellStart"/>
+      <w:r>
+        <w:t>Use</w:t>
+      </w:r>
+      <w:proofErr w:type="spellEnd"/>
+      <w:r>
+        <w:t xml:space="preserve"> </w:t>
+      </w:r>
+      <w:proofErr w:type="spellStart"/>
+      <w:r>
+        <w:t>manual</w:t>
+      </w:r>
+      <w:proofErr w:type="spellEnd"/>
+      <w:r>
+        <w:t xml:space="preserve"> </w:t>
+      </w:r>
+      <w:proofErr w:type="spellStart"/>
+      <w:r>
+        <w:t>pages</w:t>
+      </w:r>
+      <w:proofErr w:type="spellEnd"/>
+      <w:r>
+        <w:t xml:space="preserve"> and look </w:t>
+      </w:r>
+      <w:proofErr w:type="spellStart"/>
+      <w:r>
+        <w:t>what</w:t>
+      </w:r>
+      <w:proofErr w:type="spellEnd"/>
+      <w:r>
+        <w:t xml:space="preserve"> </w:t>
+      </w:r>
+      <w:proofErr w:type="spellStart"/>
+      <w:r>
+        <w:t>will</w:t>
+      </w:r>
+      <w:proofErr w:type="spellEnd"/>
+      <w:r>
+        <w:t xml:space="preserve"> </w:t>
+      </w:r>
+      <w:proofErr w:type="spellStart"/>
+      <w:r>
+        <w:t>command</w:t>
+      </w:r>
+      <w:proofErr w:type="spellEnd"/>
+      <w:r>
+        <w:t xml:space="preserve"> “wc -l” </w:t>
+      </w:r>
+      <w:proofErr w:type="spellStart"/>
+      <w:r>
+        <w:t>do</w:t>
+      </w:r>
+      <w:proofErr w:type="spellEnd"/>
+      <w:r>
+        <w:t>?</w:t>
       </w:r>
     </w:p>
     <w:p>
@@ -2460,19 +2411,7 @@
         <w:rPr>
           <w:lang w:val="en-GB"/>
         </w:rPr>
-        <w:t xml:space="preserve"> </w:t>
-      </w:r>
-      <w:r>
-        <w:rPr>
-          <w:lang w:val="en-GB"/>
-        </w:rPr>
-        <w:t>~</w:t>
-      </w:r>
-      <w:r>
-        <w:rPr>
-          <w:lang w:val="en-GB"/>
-        </w:rPr>
-        <w:t>/exercise1</w:t>
+        <w:t xml:space="preserve"> ~/exercise1</w:t>
       </w:r>
     </w:p>
     <w:p>
@@ -2551,19 +2490,7 @@
         <w:rPr>
           <w:lang w:val="en-GB"/>
         </w:rPr>
-        <w:t xml:space="preserve">torch </w:t>
-      </w:r>
-      <w:r>
-        <w:rPr>
-          <w:lang w:val="en-GB"/>
-        </w:rPr>
-        <w:t>~/</w:t>
-      </w:r>
-      <w:r>
-        <w:rPr>
-          <w:lang w:val="en-GB"/>
-        </w:rPr>
-        <w:t>exercise/qwerty.txt</w:t>
+        <w:t>torch ~/exercise/qwerty.txt</w:t>
       </w:r>
     </w:p>
     <w:p>
@@ -2642,31 +2569,7 @@
         <w:rPr>
           <w:lang w:val="en-GB"/>
         </w:rPr>
-        <w:t xml:space="preserve">mv </w:t>
-      </w:r>
-      <w:r>
-        <w:rPr>
-          <w:lang w:val="en-GB"/>
-        </w:rPr>
-        <w:t>~/</w:t>
-      </w:r>
-      <w:r>
-        <w:rPr>
-          <w:lang w:val="en-GB"/>
-        </w:rPr>
-        <w:t xml:space="preserve">exercise1 </w:t>
-      </w:r>
-      <w:r>
-        <w:rPr>
-          <w:lang w:val="en-GB"/>
-        </w:rPr>
-        <w:t>~/</w:t>
-      </w:r>
-      <w:r>
-        <w:rPr>
-          <w:lang w:val="en-GB"/>
-        </w:rPr>
-        <w:t>exer2</w:t>
+        <w:t>mv ~/exercise1 ~/exer2</w:t>
       </w:r>
     </w:p>
     <w:p>
@@ -2753,19 +2656,7 @@
         <w:rPr>
           <w:lang w:val="en-GB"/>
         </w:rPr>
-        <w:t xml:space="preserve"> 400 </w:t>
-      </w:r>
-      <w:r>
-        <w:rPr>
-          <w:lang w:val="en-GB"/>
-        </w:rPr>
-        <w:t>~/</w:t>
-      </w:r>
-      <w:r>
-        <w:rPr>
-          <w:lang w:val="en-GB"/>
-        </w:rPr>
-        <w:t>exer2/qwerty.txt</w:t>
+        <w:t xml:space="preserve"> 400 ~/exer2/qwerty.txt</w:t>
       </w:r>
     </w:p>
     <w:p>
@@ -2858,25 +2749,7 @@
         <w:rPr>
           <w:lang w:val="en-GB"/>
         </w:rPr>
-        <w:t xml:space="preserve">ln -s </w:t>
-      </w:r>
-      <w:r>
-        <w:rPr>
-          <w:lang w:val="en-GB"/>
-        </w:rPr>
-        <w:t>~/</w:t>
-      </w:r>
-      <w:r>
-        <w:rPr>
-          <w:lang w:val="en-GB"/>
-        </w:rPr>
-        <w:t xml:space="preserve">exer2 </w:t>
-      </w:r>
-      <w:r>
-        <w:rPr>
-          <w:lang w:val="en-GB"/>
-        </w:rPr>
-        <w:t>~/</w:t>
+        <w:t>ln -s ~/exer2 ~/</w:t>
       </w:r>
       <w:proofErr w:type="spellStart"/>
       <w:r>
@@ -2964,25 +2837,7 @@
         <w:rPr>
           <w:lang w:val="en-GB"/>
         </w:rPr>
-        <w:t xml:space="preserve">rm -r </w:t>
-      </w:r>
-      <w:r>
-        <w:rPr>
-          <w:lang w:val="en-GB"/>
-        </w:rPr>
-        <w:t>~/</w:t>
-      </w:r>
-      <w:r>
-        <w:rPr>
-          <w:lang w:val="en-GB"/>
-        </w:rPr>
-        <w:t xml:space="preserve">exer2 </w:t>
-      </w:r>
-      <w:r>
-        <w:rPr>
-          <w:lang w:val="en-GB"/>
-        </w:rPr>
-        <w:t>~/</w:t>
+        <w:t>rm -r ~/exer2 ~/</w:t>
       </w:r>
       <w:proofErr w:type="spellStart"/>
       <w:r>
@@ -3040,124 +2895,58 @@
       </w:r>
     </w:p>
     <w:p>
-      <w:pPr>
-        <w:rPr>
-          <w:lang w:val="en-GB"/>
-        </w:rPr>
-      </w:pPr>
-      <w:proofErr w:type="spellStart"/>
-      <w:r>
-        <w:rPr>
-          <w:lang w:val="en-GB"/>
-        </w:rPr>
-        <w:t>Vastaus</w:t>
-      </w:r>
-      <w:proofErr w:type="spellEnd"/>
-      <w:r>
-        <w:rPr>
-          <w:lang w:val="en-GB"/>
-        </w:rPr>
-        <w:t xml:space="preserve"> </w:t>
-      </w:r>
-      <w:r>
-        <w:rPr>
-          <w:lang w:val="en-GB"/>
-        </w:rPr>
+      <w:r>
+        <w:t xml:space="preserve">Vastaus </w:t>
+      </w:r>
+      <w:r>
         <w:t>50</w:t>
       </w:r>
       <w:r>
-        <w:rPr>
-          <w:lang w:val="en-GB"/>
-        </w:rPr>
         <w:t xml:space="preserve">: </w:t>
       </w:r>
-      <w:proofErr w:type="spellStart"/>
-      <w:r>
-        <w:rPr>
-          <w:lang w:val="en-GB"/>
-        </w:rPr>
-        <w:t>Käyttäen</w:t>
-      </w:r>
-      <w:proofErr w:type="spellEnd"/>
-      <w:r>
-        <w:rPr>
-          <w:lang w:val="en-GB"/>
-        </w:rPr>
-        <w:t xml:space="preserve"> </w:t>
-      </w:r>
-      <w:proofErr w:type="spellStart"/>
-      <w:r>
-        <w:rPr>
-          <w:lang w:val="en-GB"/>
-        </w:rPr>
+      <w:r>
+        <w:t xml:space="preserve">Käyttäen </w:t>
+      </w:r>
+      <w:proofErr w:type="spellStart"/>
+      <w:r>
         <w:t>pwd</w:t>
       </w:r>
       <w:proofErr w:type="spellEnd"/>
     </w:p>
-    <w:p>
-      <w:pPr>
-        <w:rPr>
-          <w:lang w:val="en-GB"/>
-        </w:rPr>
-      </w:pPr>
-    </w:p>
-    <w:p>
-      <w:pPr>
-        <w:rPr>
-          <w:lang w:val="en-GB"/>
-        </w:rPr>
-      </w:pPr>
-      <w:r>
-        <w:rPr>
-          <w:lang w:val="en-GB"/>
-        </w:rPr>
+    <w:p/>
+    <w:p>
+      <w:r>
         <w:br w:type="page"/>
       </w:r>
     </w:p>
     <w:p>
       <w:pPr>
         <w:pStyle w:val="Otsikko1"/>
-        <w:rPr>
-          <w:lang w:val="en-US"/>
-        </w:rPr>
-      </w:pPr>
-      <w:r>
-        <w:rPr>
-          <w:lang w:val="en-US"/>
-        </w:rPr>
-        <w:t xml:space="preserve">Week </w:t>
-      </w:r>
-      <w:r>
-        <w:rPr>
-          <w:lang w:val="en-US"/>
-        </w:rPr>
+      </w:pPr>
+      <w:proofErr w:type="spellStart"/>
+      <w:r>
+        <w:t>Week</w:t>
+      </w:r>
+      <w:proofErr w:type="spellEnd"/>
+      <w:r>
+        <w:t xml:space="preserve"> </w:t>
+      </w:r>
+      <w:r>
         <w:t>2</w:t>
       </w:r>
     </w:p>
-    <w:p>
-      <w:pPr>
-        <w:rPr>
-          <w:lang w:val="en-US"/>
-        </w:rPr>
-      </w:pPr>
-    </w:p>
-    <w:p>
-      <w:pPr>
-        <w:rPr>
-          <w:lang w:val="en-US"/>
-        </w:rPr>
-      </w:pPr>
-      <w:r>
-        <w:rPr>
-          <w:lang w:val="en-US"/>
-        </w:rPr>
-        <w:t xml:space="preserve">Question 1: </w:t>
-      </w:r>
-      <w:proofErr w:type="spellStart"/>
-      <w:r>
-        <w:rPr>
-          <w:lang w:val="en-US"/>
-        </w:rPr>
+    <w:p/>
+    <w:p>
+      <w:proofErr w:type="spellStart"/>
+      <w:r>
+        <w:t>Question</w:t>
+      </w:r>
+      <w:proofErr w:type="spellEnd"/>
+      <w:r>
+        <w:t xml:space="preserve"> 1: </w:t>
+      </w:r>
+      <w:proofErr w:type="spellStart"/>
+      <w:r>
         <w:t>Nnnn</w:t>
       </w:r>
       <w:proofErr w:type="spellEnd"/>
@@ -5461,6 +5250,7 @@
   <w:style w:type="character" w:default="1" w:styleId="Kappaleenoletusfontti">
     <w:name w:val="Default Paragraph Font"/>
     <w:uiPriority w:val="1"/>
+    <w:semiHidden/>
     <w:unhideWhenUsed/>
   </w:style>
   <w:style w:type="table" w:default="1" w:styleId="Normaalitaulukko">

</xml_diff>